<commit_message>
add squarespace to resume
</commit_message>
<xml_diff>
--- a/resume-draft.docx
+++ b/resume-draft.docx
@@ -264,6 +264,7 @@
             <w:rPr>
               <w:rFonts w:ascii="Helvetica" w:hAnsi="Helvetica"/>
               <w:b w:val="0"/>
+              <w:bCs w:val="0"/>
             </w:rPr>
           </w:pPr>
           <w:r>
@@ -287,6 +288,46 @@
         <w:rPr>
           <w:rFonts w:ascii="Helvetica" w:hAnsi="Helvetica"/>
         </w:rPr>
+        <w:t>Mid-level SWE | </w:t>
+      </w:r>
+      <w:r>
+        <w:rPr>
+          <w:rFonts w:ascii="Helvetica" w:hAnsi="Helvetica"/>
+        </w:rPr>
+        <w:t xml:space="preserve">squarespace </w:t>
+      </w:r>
+      <w:r>
+        <w:rPr>
+          <w:rFonts w:ascii="Helvetica" w:hAnsi="Helvetica"/>
+        </w:rPr>
+        <w:t>| 02/19 – 04/21</w:t>
+      </w:r>
+    </w:p>
+    <w:p>
+      <w:pPr>
+        <w:pStyle w:val="ListBullet"/>
+        <w:rPr>
+          <w:rFonts w:ascii="Helvetica" w:hAnsi="Helvetica"/>
+        </w:rPr>
+      </w:pPr>
+      <w:r>
+        <w:rPr>
+          <w:rFonts w:ascii="Helvetica" w:hAnsi="Helvetica"/>
+        </w:rPr>
+        <w:t>Helped develop a new Content Management System and contributed to several other backend services such as the social accounts integration, website analytics platform, search platform, etc.</w:t>
+      </w:r>
+    </w:p>
+    <w:p>
+      <w:pPr>
+        <w:pStyle w:val="Heading2"/>
+        <w:rPr>
+          <w:rFonts w:ascii="Helvetica" w:hAnsi="Helvetica"/>
+        </w:rPr>
+      </w:pPr>
+      <w:r>
+        <w:rPr>
+          <w:rFonts w:ascii="Helvetica" w:hAnsi="Helvetica"/>
+        </w:rPr>
         <w:t>SWE Intern | FACEBOOK | Summer 2018</w:t>
       </w:r>
     </w:p>
@@ -564,69 +605,67 @@
     <w:p>
       <w:pPr>
         <w:pStyle w:val="ListBullet"/>
-        <w:rPr>
-          <w:rFonts w:ascii="Helvetica" w:hAnsi="Helvetica"/>
-        </w:rPr>
-      </w:pPr>
-      <w:r>
-        <w:rPr>
-          <w:rFonts w:ascii="Helvetica" w:hAnsi="Helvetica"/>
-        </w:rPr>
-        <w:t xml:space="preserve">Tutor students in Data Structures, Systems Programming, </w:t>
-      </w:r>
-      <w:r>
-        <w:rPr>
-          <w:rFonts w:ascii="Helvetica" w:hAnsi="Helvetica"/>
-        </w:rPr>
-        <w:t xml:space="preserve">etc... </w:t>
-      </w:r>
-      <w:r>
-        <w:rPr>
-          <w:rFonts w:ascii="Helvetica" w:hAnsi="Helvetica"/>
-        </w:rPr>
-        <w:t>and</w:t>
-      </w:r>
-      <w:r>
-        <w:rPr>
-          <w:rFonts w:ascii="Helvetica" w:hAnsi="Helvetica"/>
-        </w:rPr>
-        <w:t xml:space="preserve"> </w:t>
-      </w:r>
-      <w:r>
-        <w:rPr>
-          <w:rFonts w:ascii="Helvetica" w:hAnsi="Helvetica"/>
-        </w:rPr>
-        <w:t>assist with debugging</w:t>
+        <w:ind/>
+        <w:rPr>
+          <w:rFonts w:ascii="Helvetica" w:hAnsi="Helvetica"/>
+        </w:rPr>
+      </w:pPr>
+      <w:r>
+        <w:rPr>
+          <w:rFonts w:ascii="Helvetica" w:hAnsi="Helvetica"/>
+        </w:rPr>
+        <w:t xml:space="preserve">Tutor students in Data Structures, Systems Programming, etc... and </w:t>
+      </w:r>
+      <w:r>
+        <w:rPr>
+          <w:rFonts w:ascii="Helvetica" w:hAnsi="Helvetica"/>
+        </w:rPr>
+        <w:t>assist</w:t>
+      </w:r>
+      <w:r>
+        <w:rPr>
+          <w:rFonts w:ascii="Helvetica" w:hAnsi="Helvetica"/>
+        </w:rPr>
+        <w:t xml:space="preserve"> with debugging</w:t>
       </w:r>
     </w:p>
     <w:p>
       <w:pPr>
-        <w:pStyle w:val="ListBullet"/>
-        <w:numPr>
-          <w:ilvl w:val="0"/>
-          <w:numId w:val="0"/>
-        </w:numPr>
-        <w:ind w:left="216"/>
-        <w:rPr>
-          <w:rFonts w:ascii="Helvetica" w:hAnsi="Helvetica"/>
-        </w:rPr>
-      </w:pPr>
+        <w:pStyle w:val="Heading1"/>
+        <w:rPr>
+          <w:rFonts w:ascii="Helvetica" w:hAnsi="Helvetica"/>
+          <w:b w:val="0"/>
+          <w:color w:val="B05B64"/>
+        </w:rPr>
+      </w:pPr>
+      <w:r>
+        <w:rPr>
+          <w:rFonts w:ascii="Helvetica" w:hAnsi="Helvetica"/>
+          <w:color w:val="B05B64"/>
+        </w:rPr>
+        <w:t>Projects</w:t>
+      </w:r>
     </w:p>
     <w:p>
       <w:pPr>
-        <w:pStyle w:val="Heading1"/>
-        <w:rPr>
-          <w:rFonts w:ascii="Helvetica" w:hAnsi="Helvetica"/>
-          <w:b w:val="0"/>
-          <w:color w:val="B05B64"/>
-        </w:rPr>
-      </w:pPr>
-      <w:r>
-        <w:rPr>
-          <w:rFonts w:ascii="Helvetica" w:hAnsi="Helvetica"/>
-          <w:color w:val="B05B64"/>
-        </w:rPr>
-        <w:t>Projects</w:t>
+        <w:pStyle w:val="ListBullet"/>
+        <w:rPr>
+          <w:rFonts w:ascii="Helvetica" w:hAnsi="Helvetica"/>
+        </w:rPr>
+      </w:pPr>
+      <w:r>
+        <w:rPr>
+          <w:rFonts w:ascii="Helvetica" w:hAnsi="Helvetica"/>
+          <w:b w:val="1"/>
+          <w:bCs w:val="1"/>
+        </w:rPr>
+        <w:t>quick_command</w:t>
+      </w:r>
+      <w:r>
+        <w:rPr>
+          <w:rFonts w:ascii="Helvetica" w:hAnsi="Helvetica"/>
+        </w:rPr>
+        <w:t xml:space="preserve"> – cli for remembering shell commands</w:t>
       </w:r>
     </w:p>
     <w:p>
@@ -639,27 +678,16 @@
       <w:r>
         <w:rPr>
           <w:rFonts w:ascii="Helvetica" w:hAnsi="Helvetica"/>
-          <w:b/>
-        </w:rPr>
-        <w:t>quick_command</w:t>
-      </w:r>
-      <w:r>
-        <w:rPr>
-          <w:rFonts w:ascii="Helvetica" w:hAnsi="Helvetica"/>
-        </w:rPr>
-        <w:t xml:space="preserve"> – cli for re</w:t>
-      </w:r>
-      <w:r>
-        <w:rPr>
-          <w:rFonts w:ascii="Helvetica" w:hAnsi="Helvetica"/>
-        </w:rPr>
-        <w:t>membering</w:t>
-      </w:r>
-      <w:r>
-        <w:rPr>
-          <w:rFonts w:ascii="Helvetica" w:hAnsi="Helvetica"/>
-        </w:rPr>
-        <w:t xml:space="preserve"> shell commands</w:t>
+          <w:b w:val="1"/>
+          <w:bCs w:val="1"/>
+        </w:rPr>
+        <w:t>Tabbo</w:t>
+      </w:r>
+      <w:r>
+        <w:rPr>
+          <w:rFonts w:ascii="Helvetica" w:hAnsi="Helvetica"/>
+        </w:rPr>
+        <w:t xml:space="preserve"> – browser extension for tab management</w:t>
       </w:r>
     </w:p>
     <w:p>
@@ -669,95 +697,36 @@
           <w:rFonts w:ascii="Helvetica" w:hAnsi="Helvetica"/>
         </w:rPr>
       </w:pPr>
+      <w:proofErr w:type="spellStart"/>
       <w:r>
         <w:rPr>
           <w:rFonts w:ascii="Helvetica" w:hAnsi="Helvetica"/>
           <w:b w:val="1"/>
           <w:bCs w:val="1"/>
         </w:rPr>
-        <w:t>Tabbo</w:t>
-      </w:r>
-      <w:r>
-        <w:rPr>
-          <w:rFonts w:ascii="Helvetica" w:hAnsi="Helvetica"/>
-        </w:rPr>
-        <w:t xml:space="preserve"> – browser extension for tab management</w:t>
-      </w:r>
-    </w:p>
-    <w:p>
-      <w:pPr>
-        <w:pStyle w:val="ListBullet"/>
-        <w:rPr>
-          <w:rFonts w:ascii="Helvetica" w:hAnsi="Helvetica"/>
-        </w:rPr>
-      </w:pPr>
+        <w:t>Shrednought</w:t>
+      </w:r>
+      <w:r>
+        <w:rPr>
+          <w:rFonts w:ascii="Helvetica" w:hAnsi="Helvetica"/>
+        </w:rPr>
+        <w:t xml:space="preserve"> – unity3D game with a real guitar as a controller</w:t>
+      </w:r>
+      <w:proofErr w:type="spellEnd"/>
       <w:proofErr w:type="spellStart"/>
-      <w:r>
-        <w:rPr>
-          <w:rFonts w:ascii="Helvetica" w:hAnsi="Helvetica"/>
-          <w:b/>
-        </w:rPr>
-        <w:t>Shrednought</w:t>
-      </w:r>
-      <w:proofErr w:type="spellEnd"/>
-      <w:r>
-        <w:rPr>
-          <w:rFonts w:ascii="Helvetica" w:hAnsi="Helvetica"/>
-        </w:rPr>
-        <w:t xml:space="preserve"> – </w:t>
-      </w:r>
-      <w:r>
-        <w:rPr>
-          <w:rFonts w:ascii="Helvetica" w:hAnsi="Helvetica"/>
-        </w:rPr>
-        <w:t>unity3D game with a real guitar as a controller</w:t>
-      </w:r>
-    </w:p>
-    <w:p>
-      <w:pPr>
-        <w:pStyle w:val="ListBullet"/>
-        <w:rPr>
-          <w:rFonts w:ascii="Helvetica" w:hAnsi="Helvetica"/>
-        </w:rPr>
-      </w:pPr>
-      <w:proofErr w:type="spellStart"/>
-      <w:r>
-        <w:rPr>
-          <w:rFonts w:ascii="Helvetica" w:hAnsi="Helvetica"/>
-          <w:b/>
-        </w:rPr>
-        <w:t>PhoneWTF</w:t>
-      </w:r>
-      <w:proofErr w:type="spellEnd"/>
-      <w:r>
-        <w:rPr>
-          <w:rFonts w:ascii="Helvetica" w:hAnsi="Helvetica"/>
-        </w:rPr>
-        <w:t xml:space="preserve"> –</w:t>
-      </w:r>
-      <w:r>
-        <w:rPr>
-          <w:rFonts w:ascii="Helvetica" w:hAnsi="Helvetica"/>
-        </w:rPr>
-        <w:t xml:space="preserve"> web app for pranking friends with mysterious phone calls. Prize winner at </w:t>
-      </w:r>
-      <w:proofErr w:type="spellStart"/>
-      <w:r>
-        <w:rPr>
-          <w:rFonts w:ascii="Helvetica" w:hAnsi="Helvetica"/>
-        </w:rPr>
-        <w:t>HackNY</w:t>
-      </w:r>
       <w:proofErr w:type="spellEnd"/>
     </w:p>
     <w:sectPr>
       <w:footerReference w:type="default" r:id="rId9"/>
       <w:pgSz w:w="12240" w:h="15840" w:orient="portrait"/>
-      <w:pgMar w:top="1008" w:right="1152" w:bottom="1152" w:left="1152" w:header="720" w:footer="720" w:gutter="0"/>
+      <w:pgMar w:top="720" w:right="720" w:bottom="720" w:left="720" w:header="720" w:footer="720" w:gutter="0"/>
       <w:pgNumType w:start="1"/>
       <w:cols w:space="720"/>
       <w:titlePg/>
       <w:docGrid w:linePitch="360"/>
+      <w:headerReference w:type="default" r:id="Ra759959fe13e4b10"/>
+      <w:headerReference w:type="first" r:id="Rd60fc8c5300c4a5a"/>
+      <w:footerReference w:type="first" r:id="R89b8c0568b8e4464"/>
     </w:sectPr>
   </w:body>
 </w:document>
@@ -822,6 +791,77 @@
 </w:ftr>
 </file>
 
+<file path=word/footer2.xml><?xml version="1.0" encoding="utf-8"?>
+<w:ftr xmlns:w14="http://schemas.microsoft.com/office/word/2010/wordml" xmlns:w="http://schemas.openxmlformats.org/wordprocessingml/2006/main">
+  <w:tbl>
+    <w:tblPr>
+      <w:tblStyle w:val="TableNormal"/>
+      <w:bidiVisual w:val="0"/>
+      <w:tblW w:w="0" w:type="auto"/>
+      <w:tblLayout w:type="fixed"/>
+      <w:tblLook w:val="06A0" w:firstRow="1" w:lastRow="0" w:firstColumn="1" w:lastColumn="0" w:noHBand="1" w:noVBand="1"/>
+    </w:tblPr>
+    <w:tblGrid>
+      <w:gridCol w:w="3310"/>
+      <w:gridCol w:w="3310"/>
+      <w:gridCol w:w="3310"/>
+    </w:tblGrid>
+    <w:tr>
+      <w:trPr>
+        <w:trHeight w:val="300"/>
+      </w:trPr>
+      <w:tc>
+        <w:tcPr>
+          <w:tcW w:w="3310" w:type="dxa"/>
+          <w:tcMar/>
+        </w:tcPr>
+        <w:p>
+          <w:pPr>
+            <w:pStyle w:val="Header"/>
+            <w:bidi w:val="0"/>
+            <w:ind w:left="-115"/>
+            <w:jc w:val="left"/>
+          </w:pPr>
+        </w:p>
+      </w:tc>
+      <w:tc>
+        <w:tcPr>
+          <w:tcW w:w="3310" w:type="dxa"/>
+          <w:tcMar/>
+        </w:tcPr>
+        <w:p>
+          <w:pPr>
+            <w:pStyle w:val="Header"/>
+            <w:bidi w:val="0"/>
+            <w:jc w:val="center"/>
+          </w:pPr>
+        </w:p>
+      </w:tc>
+      <w:tc>
+        <w:tcPr>
+          <w:tcW w:w="3310" w:type="dxa"/>
+          <w:tcMar/>
+        </w:tcPr>
+        <w:p>
+          <w:pPr>
+            <w:pStyle w:val="Header"/>
+            <w:bidi w:val="0"/>
+            <w:ind w:right="-115"/>
+            <w:jc w:val="right"/>
+          </w:pPr>
+        </w:p>
+      </w:tc>
+    </w:tr>
+  </w:tbl>
+  <w:p>
+    <w:pPr>
+      <w:pStyle w:val="Footer"/>
+      <w:bidi w:val="0"/>
+    </w:pPr>
+  </w:p>
+</w:ftr>
+</file>
+
 <file path=word/footnotes.xml><?xml version="1.0" encoding="utf-8"?>
 <w:footnotes xmlns:wpc="http://schemas.microsoft.com/office/word/2010/wordprocessingCanvas" xmlns:cx="http://schemas.microsoft.com/office/drawing/2014/chartex" xmlns:cx1="http://schemas.microsoft.com/office/drawing/2015/9/8/chartex" xmlns:cx2="http://schemas.microsoft.com/office/drawing/2015/10/21/chartex" xmlns:cx3="http://schemas.microsoft.com/office/drawing/2016/5/9/chartex" xmlns:cx4="http://schemas.microsoft.com/office/drawing/2016/5/10/chartex" xmlns:cx5="http://schemas.microsoft.com/office/drawing/2016/5/11/chartex" xmlns:cx6="http://schemas.microsoft.com/office/drawing/2016/5/12/chartex" xmlns:cx7="http://schemas.microsoft.com/office/drawing/2016/5/13/chartex" xmlns:cx8="http://schemas.microsoft.com/office/drawing/2016/5/14/chartex" xmlns:mc="http://schemas.openxmlformats.org/markup-compatibility/2006" xmlns:aink="http://schemas.microsoft.com/office/drawing/2016/ink" xmlns:am3d="http://schemas.microsoft.com/office/drawing/2017/model3d" xmlns:o="urn:schemas-microsoft-com:office:office" xmlns:r="http://schemas.openxmlformats.org/officeDocument/2006/relationships" xmlns:m="http://schemas.openxmlformats.org/officeDocument/2006/math" xmlns:v="urn:schemas-microsoft-com:vml" xmlns:wp14="http://schemas.microsoft.com/office/word/2010/wordprocessingDrawing" xmlns:wp="http://schemas.openxmlformats.org/drawingml/2006/wordprocessingDrawing" xmlns:w10="urn:schemas-microsoft-com:office:word" xmlns:w="http://schemas.openxmlformats.org/wordprocessingml/2006/main" xmlns:w14="http://schemas.microsoft.com/office/word/2010/wordml" xmlns:w15="http://schemas.microsoft.com/office/word/2012/wordml" xmlns:w16cid="http://schemas.microsoft.com/office/word/2016/wordml/cid" xmlns:w16se="http://schemas.microsoft.com/office/word/2015/wordml/symex" xmlns:wpg="http://schemas.microsoft.com/office/word/2010/wordprocessingGroup" xmlns:wpi="http://schemas.microsoft.com/office/word/2010/wordprocessingInk" xmlns:wne="http://schemas.microsoft.com/office/word/2006/wordml" xmlns:wps="http://schemas.microsoft.com/office/word/2010/wordprocessingShape" mc:Ignorable="w14 w15 w16se w16cid wp14">
   <w:footnote w:type="separator" w:id="-1">
@@ -845,6 +885,174 @@
     </w:p>
   </w:footnote>
 </w:footnotes>
+</file>
+
+<file path=word/header.xml><?xml version="1.0" encoding="utf-8"?>
+<w:hdr xmlns:w14="http://schemas.microsoft.com/office/word/2010/wordml" xmlns:w="http://schemas.openxmlformats.org/wordprocessingml/2006/main">
+  <w:tbl>
+    <w:tblPr>
+      <w:tblStyle w:val="TableNormal"/>
+      <w:bidiVisual w:val="0"/>
+      <w:tblW w:w="0" w:type="auto"/>
+      <w:tblLayout w:type="fixed"/>
+      <w:tblLook w:val="06A0" w:firstRow="1" w:lastRow="0" w:firstColumn="1" w:lastColumn="0" w:noHBand="1" w:noVBand="1"/>
+    </w:tblPr>
+    <w:tblGrid>
+      <w:gridCol w:w="3310"/>
+      <w:gridCol w:w="3310"/>
+      <w:gridCol w:w="3310"/>
+    </w:tblGrid>
+    <w:tr>
+      <w:trPr>
+        <w:trHeight w:val="300"/>
+      </w:trPr>
+      <w:tc>
+        <w:tcPr>
+          <w:tcW w:w="3310" w:type="dxa"/>
+          <w:tcMar/>
+        </w:tcPr>
+        <w:p>
+          <w:pPr>
+            <w:pStyle w:val="Header"/>
+            <w:bidi w:val="0"/>
+            <w:ind w:left="-115"/>
+            <w:jc w:val="left"/>
+          </w:pPr>
+        </w:p>
+      </w:tc>
+      <w:tc>
+        <w:tcPr>
+          <w:tcW w:w="3310" w:type="dxa"/>
+          <w:tcMar/>
+        </w:tcPr>
+        <w:p>
+          <w:pPr>
+            <w:pStyle w:val="Header"/>
+            <w:bidi w:val="0"/>
+            <w:jc w:val="center"/>
+          </w:pPr>
+        </w:p>
+      </w:tc>
+      <w:tc>
+        <w:tcPr>
+          <w:tcW w:w="3310" w:type="dxa"/>
+          <w:tcMar/>
+        </w:tcPr>
+        <w:p>
+          <w:pPr>
+            <w:pStyle w:val="Header"/>
+            <w:bidi w:val="0"/>
+            <w:ind w:right="-115"/>
+            <w:jc w:val="right"/>
+          </w:pPr>
+        </w:p>
+      </w:tc>
+    </w:tr>
+  </w:tbl>
+  <w:p>
+    <w:pPr>
+      <w:pStyle w:val="Header"/>
+      <w:bidi w:val="0"/>
+    </w:pPr>
+  </w:p>
+</w:hdr>
+</file>
+
+<file path=word/header2.xml><?xml version="1.0" encoding="utf-8"?>
+<w:hdr xmlns:w14="http://schemas.microsoft.com/office/word/2010/wordml" xmlns:w="http://schemas.openxmlformats.org/wordprocessingml/2006/main">
+  <w:tbl>
+    <w:tblPr>
+      <w:tblStyle w:val="TableNormal"/>
+      <w:bidiVisual w:val="0"/>
+      <w:tblW w:w="0" w:type="auto"/>
+      <w:tblLayout w:type="fixed"/>
+      <w:tblLook w:val="06A0" w:firstRow="1" w:lastRow="0" w:firstColumn="1" w:lastColumn="0" w:noHBand="1" w:noVBand="1"/>
+    </w:tblPr>
+    <w:tblGrid>
+      <w:gridCol w:w="3310"/>
+      <w:gridCol w:w="3310"/>
+      <w:gridCol w:w="3310"/>
+    </w:tblGrid>
+    <w:tr>
+      <w:trPr>
+        <w:trHeight w:val="300"/>
+      </w:trPr>
+      <w:tc>
+        <w:tcPr>
+          <w:tcW w:w="3310" w:type="dxa"/>
+          <w:tcMar/>
+        </w:tcPr>
+        <w:p>
+          <w:pPr>
+            <w:pStyle w:val="Header"/>
+            <w:bidi w:val="0"/>
+            <w:ind w:left="-115"/>
+            <w:jc w:val="left"/>
+          </w:pPr>
+        </w:p>
+      </w:tc>
+      <w:tc>
+        <w:tcPr>
+          <w:tcW w:w="3310" w:type="dxa"/>
+          <w:tcMar/>
+        </w:tcPr>
+        <w:p>
+          <w:pPr>
+            <w:pStyle w:val="Header"/>
+            <w:bidi w:val="0"/>
+            <w:jc w:val="center"/>
+          </w:pPr>
+        </w:p>
+      </w:tc>
+      <w:tc>
+        <w:tcPr>
+          <w:tcW w:w="3310" w:type="dxa"/>
+          <w:tcMar/>
+        </w:tcPr>
+        <w:p>
+          <w:pPr>
+            <w:pStyle w:val="Header"/>
+            <w:bidi w:val="0"/>
+            <w:ind w:right="-115"/>
+            <w:jc w:val="right"/>
+          </w:pPr>
+        </w:p>
+      </w:tc>
+    </w:tr>
+  </w:tbl>
+  <w:p>
+    <w:pPr>
+      <w:pStyle w:val="Header"/>
+      <w:bidi w:val="0"/>
+    </w:pPr>
+  </w:p>
+</w:hdr>
+</file>
+
+<file path=word/intelligence2.xml><?xml version="1.0" encoding="utf-8"?>
+<int2:intelligence xmlns:int2="http://schemas.microsoft.com/office/intelligence/2020/intelligence">
+  <int2:observations>
+    <int2:textHash int2:hashCode="VUFxlm/P8cXwTQ" int2:id="1wZBiYpp">
+      <int2:state int2:type="AugLoop_Text_Critique" int2:value="Rejected"/>
+    </int2:textHash>
+    <int2:textHash int2:hashCode="Kd4fMeN5tWc/pj" int2:id="rnF41dCy">
+      <int2:state int2:type="AugLoop_Text_Critique" int2:value="Rejected"/>
+    </int2:textHash>
+    <int2:textHash int2:hashCode="/v466iMkThEmOd" int2:id="HjXQWYXR">
+      <int2:state int2:type="AugLoop_Text_Critique" int2:value="Rejected"/>
+    </int2:textHash>
+    <int2:textHash int2:hashCode="vubp2KBSNwKHTo" int2:id="RuebgRNV">
+      <int2:state int2:type="AugLoop_Text_Critique" int2:value="Rejected"/>
+    </int2:textHash>
+    <int2:textHash int2:hashCode="4aOXXNIrE4m1km" int2:id="1iWUcdDU">
+      <int2:state int2:type="AugLoop_Text_Critique" int2:value="Rejected"/>
+    </int2:textHash>
+    <int2:textHash int2:hashCode="mhHGG2JQp4xgIC" int2:id="cWW2AUXx">
+      <int2:state int2:type="AugLoop_Text_Critique" int2:value="Rejected"/>
+    </int2:textHash>
+  </int2:observations>
+  <int2:intelligenceSettings/>
+</int2:intelligence>
 </file>
 
 <file path=word/numbering.xml><?xml version="1.0" encoding="utf-8"?>
@@ -3306,6 +3514,32 @@
       <w:color w:val="605E5C"/>
       <w:shd w:val="clear" w:color="auto" w:fill="E1DFDD"/>
     </w:rPr>
+  </w:style>
+  <w:style xmlns:w="http://schemas.openxmlformats.org/wordprocessingml/2006/main" w:type="table" w:styleId="TableGrid">
+    <w:name xmlns:w="http://schemas.openxmlformats.org/wordprocessingml/2006/main" w:val="Table Grid"/>
+    <w:basedOn xmlns:w="http://schemas.openxmlformats.org/wordprocessingml/2006/main" w:val="TableNormal"/>
+    <w:uiPriority xmlns:w="http://schemas.openxmlformats.org/wordprocessingml/2006/main" w:val="59"/>
+    <w:rsid xmlns:w="http://schemas.openxmlformats.org/wordprocessingml/2006/main" w:val="00FB4123"/>
+    <w:pPr xmlns:w="http://schemas.openxmlformats.org/wordprocessingml/2006/main">
+      <w:spacing w:after="0" w:line="240" w:lineRule="auto"/>
+    </w:pPr>
+    <w:tblPr xmlns:w="http://schemas.openxmlformats.org/wordprocessingml/2006/main">
+      <w:tblInd w:w="0" w:type="dxa"/>
+      <w:tblBorders>
+        <w:top w:val="single" w:color="000000" w:themeColor="text1" w:sz="4" w:space="0"/>
+        <w:left w:val="single" w:color="000000" w:themeColor="text1" w:sz="4" w:space="0"/>
+        <w:bottom w:val="single" w:color="000000" w:themeColor="text1" w:sz="4" w:space="0"/>
+        <w:right w:val="single" w:color="000000" w:themeColor="text1" w:sz="4" w:space="0"/>
+        <w:insideH w:val="single" w:color="000000" w:themeColor="text1" w:sz="4" w:space="0"/>
+        <w:insideV w:val="single" w:color="000000" w:themeColor="text1" w:sz="4" w:space="0"/>
+      </w:tblBorders>
+      <w:tblCellMar>
+        <w:top w:w="0" w:type="dxa"/>
+        <w:left w:w="108" w:type="dxa"/>
+        <w:bottom w:w="0" w:type="dxa"/>
+        <w:right w:w="108" w:type="dxa"/>
+      </w:tblCellMar>
+    </w:tblPr>
   </w:style>
 </w:styles>
 </file>

</xml_diff>